<commit_message>
Planning and progress report Ivo Fixes #40
</commit_message>
<xml_diff>
--- a/reports/Group/00 - Requirements - Group.docx
+++ b/reports/Group/00 - Requirements - Group.docx
@@ -547,6 +547,7 @@
               <w:rPr>
                 <w:rFonts w:asciiTheme="majorHAnsi" w:hAnsiTheme="majorHAnsi" w:cstheme="majorHAnsi"/>
                 <w:b/>
+                <w:lang w:val="es-ES"/>
               </w:rPr>
             </w:pPr>
             <w:r>
@@ -580,6 +581,7 @@
               <w:sdtPr>
                 <w:rPr>
                   <w:rFonts w:asciiTheme="majorHAnsi" w:hAnsiTheme="majorHAnsi" w:cstheme="majorBidi"/>
+                  <w:lang w:val="es-ES"/>
                 </w:rPr>
                 <w:tag w:val="ID2"/>
                 <w:id w:val="-1276937016"/>
@@ -593,6 +595,7 @@
                 <w:r>
                   <w:rPr>
                     <w:rFonts w:asciiTheme="majorHAnsi" w:hAnsiTheme="majorHAnsi" w:cstheme="majorBidi"/>
+                    <w:lang w:val="es-ES"/>
                   </w:rPr>
                   <w:t>4*1*0*2**</w:t>
                 </w:r>
@@ -634,6 +637,7 @@
               <w:sdtPr>
                 <w:rPr>
                   <w:rFonts w:asciiTheme="majorHAnsi" w:hAnsiTheme="majorHAnsi" w:cstheme="majorHAnsi"/>
+                  <w:lang w:val="es-ES"/>
                 </w:rPr>
                 <w:tag w:val="UVUS02"/>
                 <w:id w:val="1381354132"/>
@@ -647,12 +651,14 @@
                 <w:r>
                   <w:rPr>
                     <w:rFonts w:asciiTheme="majorHAnsi" w:hAnsiTheme="majorHAnsi" w:cstheme="majorHAnsi"/>
+                    <w:lang w:val="es-ES"/>
                   </w:rPr>
                   <w:t xml:space="preserve"> PHB1628</w:t>
                 </w:r>
                 <w:r>
                   <w:rPr>
                     <w:rFonts w:asciiTheme="majorHAnsi" w:hAnsiTheme="majorHAnsi" w:cstheme="majorHAnsi"/>
+                    <w:lang w:val="es-ES"/>
                   </w:rPr>
                   <w:t xml:space="preserve"> </w:t>
                 </w:r>
@@ -692,6 +698,7 @@
               <w:sdtPr>
                 <w:rPr>
                   <w:rFonts w:asciiTheme="majorHAnsi" w:hAnsiTheme="majorHAnsi" w:cstheme="majorHAnsi"/>
+                  <w:lang w:val="es-ES"/>
                 </w:rPr>
                 <w:tag w:val="Student2"/>
                 <w:id w:val="2044784553"/>
@@ -705,24 +712,28 @@
                 <w:r>
                   <w:rPr>
                     <w:rFonts w:asciiTheme="majorHAnsi" w:hAnsiTheme="majorHAnsi" w:cstheme="majorHAnsi"/>
+                    <w:lang w:val="es-ES"/>
                   </w:rPr>
                   <w:t xml:space="preserve"> </w:t>
                 </w:r>
                 <w:r>
                   <w:rPr>
                     <w:rFonts w:asciiTheme="majorHAnsi" w:hAnsiTheme="majorHAnsi" w:cstheme="majorHAnsi"/>
+                    <w:lang w:val="es-ES"/>
                   </w:rPr>
                   <w:t>Valencia Toscano, David</w:t>
                 </w:r>
                 <w:r>
                   <w:rPr>
                     <w:rFonts w:asciiTheme="majorHAnsi" w:hAnsiTheme="majorHAnsi" w:cstheme="majorHAnsi"/>
+                    <w:lang w:val="es-ES"/>
                   </w:rPr>
                   <w:t xml:space="preserve"> </w:t>
                 </w:r>
                 <w:r>
                   <w:rPr>
                     <w:rFonts w:asciiTheme="majorHAnsi" w:hAnsiTheme="majorHAnsi" w:cstheme="majorHAnsi"/>
+                    <w:lang w:val="es-ES"/>
                   </w:rPr>
                   <w:t xml:space="preserve"> </w:t>
                 </w:r>
@@ -2053,7 +2064,13 @@
         </w:sdtPr>
         <w:sdtContent>
           <w:r>
-            <w:t xml:space="preserve">    </w:t>
+            <w:t xml:space="preserve"> </w:t>
+          </w:r>
+          <w:r>
+            <w:t>X</w:t>
+          </w:r>
+          <w:r>
+            <w:t xml:space="preserve">  </w:t>
           </w:r>
         </w:sdtContent>
       </w:sdt>
@@ -4390,7 +4407,13 @@
         </w:sdtPr>
         <w:sdtContent>
           <w:r>
-            <w:t xml:space="preserve">    </w:t>
+            <w:t xml:space="preserve">  </w:t>
+          </w:r>
+          <w:r>
+            <w:t>X</w:t>
+          </w:r>
+          <w:r>
+            <w:t xml:space="preserve">  </w:t>
           </w:r>
         </w:sdtContent>
       </w:sdt>
@@ -4424,7 +4447,13 @@
         </w:sdtPr>
         <w:sdtContent>
           <w:r>
-            <w:t xml:space="preserve">    </w:t>
+            <w:t xml:space="preserve">  </w:t>
+          </w:r>
+          <w:r>
+            <w:t>X</w:t>
+          </w:r>
+          <w:r>
+            <w:t xml:space="preserve">  </w:t>
           </w:r>
         </w:sdtContent>
       </w:sdt>
@@ -5908,7 +5937,13 @@
         </w:sdtPr>
         <w:sdtContent>
           <w:r>
-            <w:t xml:space="preserve">    </w:t>
+            <w:t xml:space="preserve">  </w:t>
+          </w:r>
+          <w:r>
+            <w:t>X</w:t>
+          </w:r>
+          <w:r>
+            <w:t xml:space="preserve">  </w:t>
           </w:r>
         </w:sdtContent>
       </w:sdt>
@@ -5942,7 +5977,13 @@
         </w:sdtPr>
         <w:sdtContent>
           <w:r>
-            <w:t xml:space="preserve">    </w:t>
+            <w:t xml:space="preserve">  </w:t>
+          </w:r>
+          <w:r>
+            <w:t>X</w:t>
+          </w:r>
+          <w:r>
+            <w:t xml:space="preserve"> </w:t>
           </w:r>
         </w:sdtContent>
       </w:sdt>
@@ -11192,6 +11233,7 @@
     <w:sig w:usb0="20000287" w:usb1="00000003" w:usb2="00000000" w:usb3="00000000" w:csb0="0000019F" w:csb1="00000000"/>
   </w:font>
   <w:font w:name="Yu Mincho">
+    <w:altName w:val="游明朝"/>
     <w:charset w:val="80"/>
     <w:family w:val="roman"/>
     <w:pitch w:val="variable"/>
@@ -11269,6 +11311,7 @@
     <w:rsid w:val="008B1087"/>
     <w:rsid w:val="008B2B2C"/>
     <w:rsid w:val="008E4C14"/>
+    <w:rsid w:val="009204C4"/>
     <w:rsid w:val="0093034B"/>
     <w:rsid w:val="00946AA5"/>
     <w:rsid w:val="00953D97"/>
@@ -11284,6 +11327,7 @@
     <w:rsid w:val="00BC22F7"/>
     <w:rsid w:val="00BE6B07"/>
     <w:rsid w:val="00C17266"/>
+    <w:rsid w:val="00C32A34"/>
     <w:rsid w:val="00C63AB0"/>
     <w:rsid w:val="00C9535D"/>
     <w:rsid w:val="00CC69E2"/>

</xml_diff>

<commit_message>
correciones de ortografia y revisiones para generar el entregable Fixes #21
</commit_message>
<xml_diff>
--- a/reports/Group/00 - Requirements - Group.docx
+++ b/reports/Group/00 - Requirements - Group.docx
@@ -437,7 +437,21 @@
                   <w:rPr>
                     <w:rFonts w:asciiTheme="majorHAnsi" w:hAnsiTheme="majorHAnsi" w:cstheme="majorHAnsi"/>
                   </w:rPr>
-                  <w:t>Fernández Limarquez, Iván</w:t>
+                  <w:t xml:space="preserve">Fernández </w:t>
+                </w:r>
+                <w:proofErr w:type="spellStart"/>
+                <w:r>
+                  <w:rPr>
+                    <w:rFonts w:asciiTheme="majorHAnsi" w:hAnsiTheme="majorHAnsi" w:cstheme="majorHAnsi"/>
+                  </w:rPr>
+                  <w:t>Limarquez</w:t>
+                </w:r>
+                <w:proofErr w:type="spellEnd"/>
+                <w:r>
+                  <w:rPr>
+                    <w:rFonts w:asciiTheme="majorHAnsi" w:hAnsiTheme="majorHAnsi" w:cstheme="majorHAnsi"/>
+                  </w:rPr>
+                  <w:t>, Iván</w:t>
                 </w:r>
                 <w:r>
                   <w:rPr>
@@ -547,7 +561,6 @@
               <w:rPr>
                 <w:rFonts w:asciiTheme="majorHAnsi" w:hAnsiTheme="majorHAnsi" w:cstheme="majorHAnsi"/>
                 <w:b/>
-                <w:lang w:val="es-ES"/>
               </w:rPr>
             </w:pPr>
             <w:r>
@@ -581,7 +594,6 @@
               <w:sdtPr>
                 <w:rPr>
                   <w:rFonts w:asciiTheme="majorHAnsi" w:hAnsiTheme="majorHAnsi" w:cstheme="majorBidi"/>
-                  <w:lang w:val="es-ES"/>
                 </w:rPr>
                 <w:tag w:val="ID2"/>
                 <w:id w:val="-1276937016"/>
@@ -595,7 +607,6 @@
                 <w:r>
                   <w:rPr>
                     <w:rFonts w:asciiTheme="majorHAnsi" w:hAnsiTheme="majorHAnsi" w:cstheme="majorBidi"/>
-                    <w:lang w:val="es-ES"/>
                   </w:rPr>
                   <w:t>4*1*0*2**</w:t>
                 </w:r>
@@ -637,7 +648,6 @@
               <w:sdtPr>
                 <w:rPr>
                   <w:rFonts w:asciiTheme="majorHAnsi" w:hAnsiTheme="majorHAnsi" w:cstheme="majorHAnsi"/>
-                  <w:lang w:val="es-ES"/>
                 </w:rPr>
                 <w:tag w:val="UVUS02"/>
                 <w:id w:val="1381354132"/>
@@ -651,14 +661,12 @@
                 <w:r>
                   <w:rPr>
                     <w:rFonts w:asciiTheme="majorHAnsi" w:hAnsiTheme="majorHAnsi" w:cstheme="majorHAnsi"/>
-                    <w:lang w:val="es-ES"/>
                   </w:rPr>
                   <w:t xml:space="preserve"> PHB1628</w:t>
                 </w:r>
                 <w:r>
                   <w:rPr>
                     <w:rFonts w:asciiTheme="majorHAnsi" w:hAnsiTheme="majorHAnsi" w:cstheme="majorHAnsi"/>
-                    <w:lang w:val="es-ES"/>
                   </w:rPr>
                   <w:t xml:space="preserve"> </w:t>
                 </w:r>
@@ -698,7 +706,6 @@
               <w:sdtPr>
                 <w:rPr>
                   <w:rFonts w:asciiTheme="majorHAnsi" w:hAnsiTheme="majorHAnsi" w:cstheme="majorHAnsi"/>
-                  <w:lang w:val="es-ES"/>
                 </w:rPr>
                 <w:tag w:val="Student2"/>
                 <w:id w:val="2044784553"/>
@@ -712,28 +719,24 @@
                 <w:r>
                   <w:rPr>
                     <w:rFonts w:asciiTheme="majorHAnsi" w:hAnsiTheme="majorHAnsi" w:cstheme="majorHAnsi"/>
-                    <w:lang w:val="es-ES"/>
                   </w:rPr>
                   <w:t xml:space="preserve"> </w:t>
                 </w:r>
                 <w:r>
                   <w:rPr>
                     <w:rFonts w:asciiTheme="majorHAnsi" w:hAnsiTheme="majorHAnsi" w:cstheme="majorHAnsi"/>
-                    <w:lang w:val="es-ES"/>
                   </w:rPr>
                   <w:t>Valencia Toscano, David</w:t>
                 </w:r>
                 <w:r>
                   <w:rPr>
                     <w:rFonts w:asciiTheme="majorHAnsi" w:hAnsiTheme="majorHAnsi" w:cstheme="majorHAnsi"/>
-                    <w:lang w:val="es-ES"/>
                   </w:rPr>
                   <w:t xml:space="preserve"> </w:t>
                 </w:r>
                 <w:r>
                   <w:rPr>
                     <w:rFonts w:asciiTheme="majorHAnsi" w:hAnsiTheme="majorHAnsi" w:cstheme="majorHAnsi"/>
-                    <w:lang w:val="es-ES"/>
                   </w:rPr>
                   <w:t xml:space="preserve"> </w:t>
                 </w:r>
@@ -1409,6 +1412,7 @@
               <w:rPr>
                 <w:rFonts w:asciiTheme="majorHAnsi" w:hAnsiTheme="majorHAnsi" w:cstheme="majorHAnsi"/>
                 <w:b/>
+                <w:lang w:val="es-ES"/>
               </w:rPr>
             </w:pPr>
             <w:r>
@@ -1436,6 +1440,7 @@
               <w:sdtPr>
                 <w:rPr>
                   <w:rFonts w:asciiTheme="majorHAnsi" w:hAnsiTheme="majorHAnsi" w:cstheme="majorBidi"/>
+                  <w:lang w:val="es-ES"/>
                 </w:rPr>
                 <w:tag w:val="ID5"/>
                 <w:id w:val="1093052838"/>
@@ -1449,18 +1454,21 @@
                 <w:r>
                   <w:rPr>
                     <w:rFonts w:asciiTheme="majorHAnsi" w:hAnsiTheme="majorHAnsi" w:cstheme="majorBidi"/>
+                    <w:lang w:val="es-ES"/>
                   </w:rPr>
                   <w:t xml:space="preserve"> </w:t>
                 </w:r>
                 <w:r>
                   <w:rPr>
                     <w:rFonts w:asciiTheme="majorHAnsi" w:hAnsiTheme="majorHAnsi" w:cstheme="majorBidi"/>
+                    <w:lang w:val="es-ES"/>
                   </w:rPr>
                   <w:t>7</w:t>
                 </w:r>
                 <w:r>
                   <w:rPr>
                     <w:rFonts w:asciiTheme="majorHAnsi" w:hAnsiTheme="majorHAnsi" w:cstheme="majorBidi"/>
+                    <w:lang w:val="es-ES"/>
                   </w:rPr>
                   <w:t>*8*4*7**</w:t>
                 </w:r>
@@ -1502,6 +1510,7 @@
               <w:sdtPr>
                 <w:rPr>
                   <w:rFonts w:asciiTheme="majorHAnsi" w:hAnsiTheme="majorHAnsi" w:cstheme="majorHAnsi"/>
+                  <w:lang w:val="es-ES"/>
                 </w:rPr>
                 <w:tag w:val="UVUS05"/>
                 <w:id w:val="-1423649294"/>
@@ -1515,18 +1524,21 @@
                 <w:r>
                   <w:rPr>
                     <w:rFonts w:asciiTheme="majorHAnsi" w:hAnsiTheme="majorHAnsi" w:cstheme="majorHAnsi"/>
+                    <w:lang w:val="es-ES"/>
                   </w:rPr>
                   <w:t xml:space="preserve"> </w:t>
                 </w:r>
                 <w:r>
                   <w:rPr>
                     <w:rFonts w:asciiTheme="majorHAnsi" w:hAnsiTheme="majorHAnsi" w:cstheme="majorHAnsi"/>
+                    <w:lang w:val="es-ES"/>
                   </w:rPr>
                   <w:t>TBP9161</w:t>
                 </w:r>
                 <w:r>
                   <w:rPr>
                     <w:rFonts w:asciiTheme="majorHAnsi" w:hAnsiTheme="majorHAnsi" w:cstheme="majorHAnsi"/>
+                    <w:lang w:val="es-ES"/>
                   </w:rPr>
                   <w:t xml:space="preserve">  </w:t>
                 </w:r>
@@ -1566,6 +1578,7 @@
               <w:sdtPr>
                 <w:rPr>
                   <w:rFonts w:asciiTheme="majorHAnsi" w:hAnsiTheme="majorHAnsi" w:cstheme="majorHAnsi"/>
+                  <w:lang w:val="es-ES"/>
                 </w:rPr>
                 <w:tag w:val="Student5"/>
                 <w:id w:val="-611360200"/>
@@ -1579,30 +1592,35 @@
                 <w:r>
                   <w:rPr>
                     <w:rFonts w:asciiTheme="majorHAnsi" w:hAnsiTheme="majorHAnsi" w:cstheme="majorHAnsi"/>
+                    <w:lang w:val="es-ES"/>
                   </w:rPr>
                   <w:t xml:space="preserve"> </w:t>
                 </w:r>
                 <w:r>
                   <w:rPr>
                     <w:rFonts w:asciiTheme="majorHAnsi" w:hAnsiTheme="majorHAnsi" w:cstheme="majorHAnsi"/>
+                    <w:lang w:val="es-ES"/>
                   </w:rPr>
                   <w:t>Sancho Cebrero</w:t>
                 </w:r>
                 <w:r>
                   <w:rPr>
                     <w:rFonts w:asciiTheme="majorHAnsi" w:hAnsiTheme="majorHAnsi" w:cstheme="majorHAnsi"/>
+                    <w:lang w:val="es-ES"/>
                   </w:rPr>
                   <w:t xml:space="preserve">, </w:t>
                 </w:r>
                 <w:r>
                   <w:rPr>
                     <w:rFonts w:asciiTheme="majorHAnsi" w:hAnsiTheme="majorHAnsi" w:cstheme="majorHAnsi"/>
+                    <w:lang w:val="es-ES"/>
                   </w:rPr>
                   <w:t>Eloy</w:t>
                 </w:r>
                 <w:r>
                   <w:rPr>
                     <w:rFonts w:asciiTheme="majorHAnsi" w:hAnsiTheme="majorHAnsi" w:cstheme="majorHAnsi"/>
+                    <w:lang w:val="es-ES"/>
                   </w:rPr>
                   <w:t xml:space="preserve">  </w:t>
                 </w:r>
@@ -1796,11 +1814,19 @@
                   </w:rPr>
                   <w:t xml:space="preserve">, </w:t>
                 </w:r>
+                <w:proofErr w:type="gramStart"/>
                 <w:r>
                   <w:rPr>
                     <w:rFonts w:asciiTheme="majorHAnsi" w:hAnsiTheme="majorHAnsi" w:cstheme="majorHAnsi"/>
                   </w:rPr>
-                  <w:t xml:space="preserve">2025 </w:t>
+                  <w:t>2025</w:t>
+                </w:r>
+                <w:proofErr w:type="gramEnd"/>
+                <w:r>
+                  <w:rPr>
+                    <w:rFonts w:asciiTheme="majorHAnsi" w:hAnsiTheme="majorHAnsi" w:cstheme="majorHAnsi"/>
+                  </w:rPr>
+                  <w:t xml:space="preserve"> </w:t>
                 </w:r>
               </w:sdtContent>
             </w:sdt>
@@ -11323,6 +11349,7 @@
     <w:rsid w:val="00A73E76"/>
     <w:rsid w:val="00AC1FAB"/>
     <w:rsid w:val="00B55352"/>
+    <w:rsid w:val="00B763CD"/>
     <w:rsid w:val="00BB0EAB"/>
     <w:rsid w:val="00BC22F7"/>
     <w:rsid w:val="00BE6B07"/>
@@ -11335,6 +11362,7 @@
     <w:rsid w:val="00D72CB9"/>
     <w:rsid w:val="00D86553"/>
     <w:rsid w:val="00D9098F"/>
+    <w:rsid w:val="00DB58CA"/>
     <w:rsid w:val="00E25325"/>
     <w:rsid w:val="00E869EA"/>
     <w:rsid w:val="00E87F32"/>

</xml_diff>

<commit_message>
Changelog and updated testing report student 3
</commit_message>
<xml_diff>
--- a/reports/Group/00 - Requirements - Group.docx
+++ b/reports/Group/00 - Requirements - Group.docx
@@ -449,21 +449,7 @@
                   <w:rPr>
                     <w:rFonts w:asciiTheme="majorHAnsi" w:hAnsiTheme="majorHAnsi" w:cstheme="majorHAnsi"/>
                   </w:rPr>
-                  <w:t xml:space="preserve">Fernández </w:t>
-                </w:r>
-                <w:proofErr w:type="spellStart"/>
-                <w:r>
-                  <w:rPr>
-                    <w:rFonts w:asciiTheme="majorHAnsi" w:hAnsiTheme="majorHAnsi" w:cstheme="majorHAnsi"/>
-                  </w:rPr>
-                  <w:t>Limarquez</w:t>
-                </w:r>
-                <w:proofErr w:type="spellEnd"/>
-                <w:r>
-                  <w:rPr>
-                    <w:rFonts w:asciiTheme="majorHAnsi" w:hAnsiTheme="majorHAnsi" w:cstheme="majorHAnsi"/>
-                  </w:rPr>
-                  <w:t>, Iván</w:t>
+                  <w:t>Fernández Limarquez, Iván</w:t>
                 </w:r>
                 <w:r>
                   <w:rPr>
@@ -1811,19 +1797,11 @@
                   </w:rPr>
                   <w:t xml:space="preserve">, </w:t>
                 </w:r>
-                <w:proofErr w:type="gramStart"/>
                 <w:r>
                   <w:rPr>
                     <w:rFonts w:asciiTheme="majorHAnsi" w:hAnsiTheme="majorHAnsi" w:cstheme="majorHAnsi"/>
                   </w:rPr>
-                  <w:t>2025</w:t>
-                </w:r>
-                <w:proofErr w:type="gramEnd"/>
-                <w:r>
-                  <w:rPr>
-                    <w:rFonts w:asciiTheme="majorHAnsi" w:hAnsiTheme="majorHAnsi" w:cstheme="majorHAnsi"/>
-                  </w:rPr>
-                  <w:t xml:space="preserve"> </w:t>
+                  <w:t xml:space="preserve">2025 </w:t>
                 </w:r>
               </w:sdtContent>
             </w:sdt>
@@ -4059,7 +4037,10 @@
         </w:sdtPr>
         <w:sdtContent>
           <w:r>
-            <w:t xml:space="preserve">    </w:t>
+            <w:t xml:space="preserve">   </w:t>
+          </w:r>
+          <w:r>
+            <w:t>X</w:t>
           </w:r>
         </w:sdtContent>
       </w:sdt>
@@ -4154,7 +4135,13 @@
         </w:sdtPr>
         <w:sdtContent>
           <w:r>
-            <w:t xml:space="preserve">    </w:t>
+            <w:t xml:space="preserve">   </w:t>
+          </w:r>
+          <w:r>
+            <w:t>X</w:t>
+          </w:r>
+          <w:r>
+            <w:t xml:space="preserve"> </w:t>
           </w:r>
         </w:sdtContent>
       </w:sdt>
@@ -4205,7 +4192,13 @@
         </w:sdtPr>
         <w:sdtContent>
           <w:r>
-            <w:t xml:space="preserve">    </w:t>
+            <w:t xml:space="preserve"> </w:t>
+          </w:r>
+          <w:r>
+            <w:t>X</w:t>
+          </w:r>
+          <w:r>
+            <w:t xml:space="preserve">   </w:t>
           </w:r>
         </w:sdtContent>
       </w:sdt>
@@ -4239,7 +4232,13 @@
         </w:sdtPr>
         <w:sdtContent>
           <w:r>
-            <w:t xml:space="preserve">    </w:t>
+            <w:t xml:space="preserve"> </w:t>
+          </w:r>
+          <w:r>
+            <w:t>X</w:t>
+          </w:r>
+          <w:r>
+            <w:t xml:space="preserve">   </w:t>
           </w:r>
         </w:sdtContent>
       </w:sdt>
@@ -11367,6 +11366,7 @@
     <w:rsid w:val="001C5FFF"/>
     <w:rsid w:val="00260AAC"/>
     <w:rsid w:val="003105E2"/>
+    <w:rsid w:val="00323FD4"/>
     <w:rsid w:val="00336824"/>
     <w:rsid w:val="00364D10"/>
     <w:rsid w:val="003B5C99"/>
@@ -11426,6 +11426,7 @@
     <w:rsid w:val="00C9535D"/>
     <w:rsid w:val="00CC69E2"/>
     <w:rsid w:val="00CE5869"/>
+    <w:rsid w:val="00D462D3"/>
     <w:rsid w:val="00D72CB9"/>
     <w:rsid w:val="00D86553"/>
     <w:rsid w:val="00D9098F"/>

</xml_diff>